<commit_message>
new file python good practice OOP style pending merge with main Python file notes
</commit_message>
<xml_diff>
--- a/Language notes/Git Commands.docx
+++ b/Language notes/Git Commands.docx
@@ -2152,7 +2152,23 @@
           <w:sz w:val="24"/>
           <w:szCs w:val="24"/>
         </w:rPr>
-        <w:t xml:space="preserve"> If it used without path it will revert to the original directory</w:t>
+        <w:t xml:space="preserve"> If</w:t>
+      </w:r>
+      <w:r>
+        <w:rPr>
+          <w:rFonts w:ascii="Times New Roman" w:hAnsi="Times New Roman" w:cs="Times New Roman"/>
+          <w:sz w:val="24"/>
+          <w:szCs w:val="24"/>
+        </w:rPr>
+        <w:t xml:space="preserve"> cd is</w:t>
+      </w:r>
+      <w:r>
+        <w:rPr>
+          <w:rFonts w:ascii="Times New Roman" w:hAnsi="Times New Roman" w:cs="Times New Roman"/>
+          <w:sz w:val="24"/>
+          <w:szCs w:val="24"/>
+        </w:rPr>
+        <w:t xml:space="preserve"> used without path it will revert to the original directory</w:t>
       </w:r>
     </w:p>
     <w:p>
@@ -2267,381 +2283,455 @@
         </w:rPr>
         <w:t>.</w:t>
       </w:r>
+    </w:p>
+    <w:p>
+      <w:pPr>
+        <w:spacing w:after="0" w:line="360" w:lineRule="auto"/>
+        <w:rPr>
+          <w:rFonts w:ascii="Times New Roman" w:hAnsi="Times New Roman" w:cs="Times New Roman"/>
+          <w:sz w:val="24"/>
+          <w:szCs w:val="24"/>
+        </w:rPr>
+      </w:pPr>
+      <w:proofErr w:type="spellStart"/>
+      <w:r>
+        <w:rPr>
+          <w:rFonts w:ascii="Times New Roman" w:hAnsi="Times New Roman" w:cs="Times New Roman"/>
+          <w:b/>
+          <w:sz w:val="24"/>
+          <w:szCs w:val="24"/>
+        </w:rPr>
+        <w:t>Mv</w:t>
+      </w:r>
+      <w:proofErr w:type="spellEnd"/>
+      <w:r>
+        <w:rPr>
+          <w:rFonts w:ascii="Times New Roman" w:hAnsi="Times New Roman" w:cs="Times New Roman"/>
+          <w:b/>
+          <w:sz w:val="24"/>
+          <w:szCs w:val="24"/>
+        </w:rPr>
+        <w:t xml:space="preserve"> “</w:t>
+      </w:r>
+      <w:proofErr w:type="spellStart"/>
+      <w:r>
+        <w:rPr>
+          <w:rFonts w:ascii="Times New Roman" w:hAnsi="Times New Roman" w:cs="Times New Roman"/>
+          <w:b/>
+          <w:sz w:val="24"/>
+          <w:szCs w:val="24"/>
+        </w:rPr>
+        <w:t>current_name</w:t>
+      </w:r>
+      <w:proofErr w:type="spellEnd"/>
+      <w:r>
+        <w:rPr>
+          <w:rFonts w:ascii="Times New Roman" w:hAnsi="Times New Roman" w:cs="Times New Roman"/>
+          <w:b/>
+          <w:sz w:val="24"/>
+          <w:szCs w:val="24"/>
+        </w:rPr>
+        <w:t xml:space="preserve"> </w:t>
+      </w:r>
+      <w:proofErr w:type="spellStart"/>
+      <w:r>
+        <w:rPr>
+          <w:rFonts w:ascii="Times New Roman" w:hAnsi="Times New Roman" w:cs="Times New Roman"/>
+          <w:b/>
+          <w:sz w:val="24"/>
+          <w:szCs w:val="24"/>
+        </w:rPr>
+        <w:t>new_</w:t>
+      </w:r>
+      <w:r>
+        <w:rPr>
+          <w:rFonts w:ascii="Times New Roman" w:hAnsi="Times New Roman" w:cs="Times New Roman"/>
+          <w:b/>
+          <w:sz w:val="24"/>
+          <w:szCs w:val="24"/>
+        </w:rPr>
+        <w:t>name</w:t>
+      </w:r>
+      <w:proofErr w:type="spellEnd"/>
+      <w:r>
+        <w:rPr>
+          <w:rFonts w:ascii="Times New Roman" w:hAnsi="Times New Roman" w:cs="Times New Roman"/>
+          <w:b/>
+          <w:sz w:val="24"/>
+          <w:szCs w:val="24"/>
+        </w:rPr>
+        <w:t>”</w:t>
+      </w:r>
+      <w:r>
+        <w:rPr>
+          <w:rFonts w:ascii="Times New Roman" w:hAnsi="Times New Roman" w:cs="Times New Roman"/>
+          <w:sz w:val="24"/>
+          <w:szCs w:val="24"/>
+        </w:rPr>
+        <w:t>: rename file or directory</w:t>
+      </w:r>
+    </w:p>
+    <w:p>
+      <w:pPr>
+        <w:spacing w:after="0" w:line="360" w:lineRule="auto"/>
+        <w:rPr>
+          <w:rFonts w:ascii="Times New Roman" w:hAnsi="Times New Roman" w:cs="Times New Roman"/>
+          <w:sz w:val="24"/>
+          <w:szCs w:val="24"/>
+        </w:rPr>
+      </w:pPr>
+      <w:proofErr w:type="spellStart"/>
+      <w:r>
+        <w:rPr>
+          <w:rFonts w:ascii="Times New Roman" w:hAnsi="Times New Roman" w:cs="Times New Roman"/>
+          <w:b/>
+          <w:sz w:val="24"/>
+          <w:szCs w:val="24"/>
+        </w:rPr>
+        <w:t>Rm</w:t>
+      </w:r>
+      <w:proofErr w:type="spellEnd"/>
+      <w:r>
+        <w:rPr>
+          <w:rFonts w:ascii="Times New Roman" w:hAnsi="Times New Roman" w:cs="Times New Roman"/>
+          <w:b/>
+          <w:sz w:val="24"/>
+          <w:szCs w:val="24"/>
+        </w:rPr>
+        <w:t xml:space="preserve"> “file name”: </w:t>
+      </w:r>
+      <w:r>
+        <w:rPr>
+          <w:rFonts w:ascii="Times New Roman" w:hAnsi="Times New Roman" w:cs="Times New Roman"/>
+          <w:sz w:val="24"/>
+          <w:szCs w:val="24"/>
+        </w:rPr>
+        <w:t>remove the file</w:t>
+      </w:r>
+    </w:p>
+    <w:p>
+      <w:pPr>
+        <w:spacing w:after="0" w:line="360" w:lineRule="auto"/>
+        <w:rPr>
+          <w:rFonts w:ascii="Times New Roman" w:hAnsi="Times New Roman" w:cs="Times New Roman"/>
+          <w:sz w:val="24"/>
+          <w:szCs w:val="24"/>
+        </w:rPr>
+      </w:pPr>
+      <w:proofErr w:type="spellStart"/>
+      <w:r>
+        <w:rPr>
+          <w:rFonts w:ascii="Times New Roman" w:hAnsi="Times New Roman" w:cs="Times New Roman"/>
+          <w:b/>
+          <w:sz w:val="24"/>
+          <w:szCs w:val="24"/>
+        </w:rPr>
+        <w:t>Ls</w:t>
+      </w:r>
+      <w:proofErr w:type="spellEnd"/>
+      <w:r>
+        <w:rPr>
+          <w:rFonts w:ascii="Times New Roman" w:hAnsi="Times New Roman" w:cs="Times New Roman"/>
+          <w:b/>
+          <w:sz w:val="24"/>
+          <w:szCs w:val="24"/>
+        </w:rPr>
+        <w:t>:</w:t>
+      </w:r>
+      <w:r>
+        <w:rPr>
+          <w:rFonts w:ascii="Times New Roman" w:hAnsi="Times New Roman" w:cs="Times New Roman"/>
+          <w:sz w:val="24"/>
+          <w:szCs w:val="24"/>
+        </w:rPr>
+        <w:t xml:space="preserve"> will show the list of file in the directory</w:t>
+      </w:r>
+    </w:p>
+    <w:p>
+      <w:pPr>
+        <w:spacing w:after="0" w:line="360" w:lineRule="auto"/>
+        <w:rPr>
+          <w:rFonts w:ascii="Times New Roman" w:hAnsi="Times New Roman" w:cs="Times New Roman"/>
+          <w:sz w:val="24"/>
+          <w:szCs w:val="24"/>
+        </w:rPr>
+      </w:pPr>
+      <w:proofErr w:type="spellStart"/>
+      <w:r>
+        <w:rPr>
+          <w:rFonts w:ascii="Times New Roman" w:hAnsi="Times New Roman" w:cs="Times New Roman"/>
+          <w:b/>
+          <w:sz w:val="24"/>
+          <w:szCs w:val="24"/>
+        </w:rPr>
+        <w:t>Ls</w:t>
+      </w:r>
+      <w:proofErr w:type="spellEnd"/>
+      <w:r>
+        <w:rPr>
+          <w:rFonts w:ascii="Times New Roman" w:hAnsi="Times New Roman" w:cs="Times New Roman"/>
+          <w:b/>
+          <w:sz w:val="24"/>
+          <w:szCs w:val="24"/>
+        </w:rPr>
+        <w:t xml:space="preserve"> –a</w:t>
+      </w:r>
+      <w:r>
+        <w:rPr>
+          <w:rFonts w:ascii="Times New Roman" w:hAnsi="Times New Roman" w:cs="Times New Roman"/>
+          <w:b/>
+          <w:sz w:val="24"/>
+          <w:szCs w:val="24"/>
+        </w:rPr>
+        <w:t>:</w:t>
+      </w:r>
+      <w:r>
+        <w:rPr>
+          <w:rFonts w:ascii="Times New Roman" w:hAnsi="Times New Roman" w:cs="Times New Roman"/>
+          <w:sz w:val="24"/>
+          <w:szCs w:val="24"/>
+        </w:rPr>
+        <w:t xml:space="preserve"> will display all the file </w:t>
+      </w:r>
+      <w:proofErr w:type="gramStart"/>
+      <w:r>
+        <w:rPr>
+          <w:rFonts w:ascii="Times New Roman" w:hAnsi="Times New Roman" w:cs="Times New Roman"/>
+          <w:sz w:val="24"/>
+          <w:szCs w:val="24"/>
+        </w:rPr>
+        <w:t>including  the</w:t>
+      </w:r>
+      <w:proofErr w:type="gramEnd"/>
+      <w:r>
+        <w:rPr>
+          <w:rFonts w:ascii="Times New Roman" w:hAnsi="Times New Roman" w:cs="Times New Roman"/>
+          <w:sz w:val="24"/>
+          <w:szCs w:val="24"/>
+        </w:rPr>
+        <w:t xml:space="preserve"> hidden one. Hidden usually starts with a “.”</w:t>
+      </w:r>
+    </w:p>
+    <w:p>
+      <w:pPr>
+        <w:spacing w:after="0" w:line="360" w:lineRule="auto"/>
+        <w:rPr>
+          <w:rFonts w:ascii="Times New Roman" w:hAnsi="Times New Roman" w:cs="Times New Roman"/>
+          <w:sz w:val="24"/>
+          <w:szCs w:val="24"/>
+        </w:rPr>
+      </w:pPr>
+      <w:r>
+        <w:rPr>
+          <w:rFonts w:ascii="Times New Roman" w:hAnsi="Times New Roman" w:cs="Times New Roman"/>
+          <w:b/>
+          <w:sz w:val="24"/>
+          <w:szCs w:val="24"/>
+        </w:rPr>
+        <w:t>Cat “file name”:</w:t>
+      </w:r>
+      <w:r>
+        <w:rPr>
+          <w:rFonts w:ascii="Times New Roman" w:hAnsi="Times New Roman" w:cs="Times New Roman"/>
+          <w:sz w:val="24"/>
+          <w:szCs w:val="24"/>
+        </w:rPr>
+        <w:t xml:space="preserve"> open/access the file name</w:t>
+      </w:r>
+    </w:p>
+    <w:p>
+      <w:pPr>
+        <w:spacing w:after="0" w:line="360" w:lineRule="auto"/>
+        <w:rPr>
+          <w:rFonts w:ascii="Times New Roman" w:hAnsi="Times New Roman" w:cs="Times New Roman"/>
+          <w:sz w:val="24"/>
+          <w:szCs w:val="24"/>
+        </w:rPr>
+      </w:pPr>
+      <w:proofErr w:type="spellStart"/>
+      <w:r>
+        <w:rPr>
+          <w:rFonts w:ascii="Times New Roman" w:hAnsi="Times New Roman" w:cs="Times New Roman"/>
+          <w:b/>
+          <w:sz w:val="24"/>
+          <w:szCs w:val="24"/>
+        </w:rPr>
+        <w:t>Cp</w:t>
+      </w:r>
+      <w:proofErr w:type="spellEnd"/>
+      <w:r>
+        <w:rPr>
+          <w:rFonts w:ascii="Times New Roman" w:hAnsi="Times New Roman" w:cs="Times New Roman"/>
+          <w:b/>
+          <w:sz w:val="24"/>
+          <w:szCs w:val="24"/>
+        </w:rPr>
+        <w:t>:</w:t>
+      </w:r>
+      <w:r>
+        <w:rPr>
+          <w:rFonts w:ascii="Times New Roman" w:hAnsi="Times New Roman" w:cs="Times New Roman"/>
+          <w:sz w:val="24"/>
+          <w:szCs w:val="24"/>
+        </w:rPr>
+        <w:t xml:space="preserve"> copy a file into a different folder</w:t>
+      </w:r>
+      <w:r>
+        <w:rPr>
+          <w:rFonts w:ascii="Times New Roman" w:hAnsi="Times New Roman" w:cs="Times New Roman"/>
+          <w:sz w:val="24"/>
+          <w:szCs w:val="24"/>
+        </w:rPr>
+        <w:t>, the</w:t>
+      </w:r>
+      <w:r>
+        <w:rPr>
+          <w:rFonts w:ascii="Times New Roman" w:hAnsi="Times New Roman" w:cs="Times New Roman"/>
+          <w:sz w:val="24"/>
+          <w:szCs w:val="24"/>
+        </w:rPr>
+        <w:t xml:space="preserve"> new folder written after a space</w:t>
+      </w:r>
+    </w:p>
+    <w:p>
+      <w:pPr>
+        <w:spacing w:after="0" w:line="360" w:lineRule="auto"/>
+        <w:rPr>
+          <w:rFonts w:ascii="Times New Roman" w:hAnsi="Times New Roman" w:cs="Times New Roman"/>
+          <w:sz w:val="24"/>
+          <w:szCs w:val="24"/>
+        </w:rPr>
+      </w:pPr>
+      <w:r>
+        <w:rPr>
+          <w:rFonts w:ascii="Times New Roman" w:hAnsi="Times New Roman" w:cs="Times New Roman"/>
+          <w:sz w:val="24"/>
+          <w:szCs w:val="24"/>
+        </w:rPr>
+        <w:t>Full path has to be written</w:t>
+      </w:r>
+    </w:p>
+    <w:p>
+      <w:pPr>
+        <w:spacing w:after="0" w:line="360" w:lineRule="auto"/>
+        <w:rPr>
+          <w:rFonts w:ascii="Times New Roman" w:hAnsi="Times New Roman" w:cs="Times New Roman"/>
+          <w:sz w:val="24"/>
+          <w:szCs w:val="24"/>
+        </w:rPr>
+      </w:pPr>
+      <w:proofErr w:type="spellStart"/>
+      <w:r>
+        <w:rPr>
+          <w:rFonts w:ascii="Times New Roman" w:hAnsi="Times New Roman" w:cs="Times New Roman"/>
+          <w:sz w:val="24"/>
+          <w:szCs w:val="24"/>
+        </w:rPr>
+        <w:t>Cp</w:t>
+      </w:r>
+      <w:proofErr w:type="spellEnd"/>
+      <w:r>
+        <w:rPr>
+          <w:rFonts w:ascii="Times New Roman" w:hAnsi="Times New Roman" w:cs="Times New Roman"/>
+          <w:sz w:val="24"/>
+          <w:szCs w:val="24"/>
+        </w:rPr>
+        <w:t xml:space="preserve"> </w:t>
+      </w:r>
+      <w:r>
+        <w:rPr>
+          <w:rFonts w:ascii="Times New Roman" w:hAnsi="Times New Roman" w:cs="Times New Roman"/>
+          <w:sz w:val="24"/>
+          <w:szCs w:val="24"/>
+        </w:rPr>
+        <w:t>can</w:t>
+      </w:r>
+      <w:r>
+        <w:rPr>
+          <w:rFonts w:ascii="Times New Roman" w:hAnsi="Times New Roman" w:cs="Times New Roman"/>
+          <w:sz w:val="24"/>
+          <w:szCs w:val="24"/>
+        </w:rPr>
+        <w:t xml:space="preserve"> be followed </w:t>
+      </w:r>
+      <w:r>
+        <w:rPr>
+          <w:rFonts w:ascii="Times New Roman" w:hAnsi="Times New Roman" w:cs="Times New Roman"/>
+          <w:sz w:val="24"/>
+          <w:szCs w:val="24"/>
+        </w:rPr>
+        <w:t>with</w:t>
+      </w:r>
+      <w:r>
+        <w:rPr>
+          <w:rFonts w:ascii="Times New Roman" w:hAnsi="Times New Roman" w:cs="Times New Roman"/>
+          <w:sz w:val="24"/>
+          <w:szCs w:val="24"/>
+        </w:rPr>
+        <w:t xml:space="preserve"> the option </w:t>
+      </w:r>
+      <w:proofErr w:type="gramStart"/>
+      <w:r>
+        <w:rPr>
+          <w:rFonts w:ascii="Times New Roman" w:hAnsi="Times New Roman" w:cs="Times New Roman"/>
+          <w:sz w:val="24"/>
+          <w:szCs w:val="24"/>
+        </w:rPr>
+        <w:t>needed  (</w:t>
+      </w:r>
+      <w:proofErr w:type="gramEnd"/>
+      <w:r>
+        <w:rPr>
+          <w:rFonts w:ascii="Times New Roman" w:hAnsi="Times New Roman" w:cs="Times New Roman"/>
+          <w:sz w:val="24"/>
+          <w:szCs w:val="24"/>
+        </w:rPr>
+        <w:t>-a</w:t>
+      </w:r>
+      <w:r>
+        <w:rPr>
+          <w:rFonts w:ascii="Times New Roman" w:hAnsi="Times New Roman" w:cs="Times New Roman"/>
+          <w:sz w:val="24"/>
+          <w:szCs w:val="24"/>
+        </w:rPr>
+        <w:t xml:space="preserve"> (copy all)</w:t>
+      </w:r>
+      <w:r>
+        <w:rPr>
+          <w:rFonts w:ascii="Times New Roman" w:hAnsi="Times New Roman" w:cs="Times New Roman"/>
+          <w:sz w:val="24"/>
+          <w:szCs w:val="24"/>
+        </w:rPr>
+        <w:t>, -r</w:t>
+      </w:r>
+      <w:r>
+        <w:rPr>
+          <w:rFonts w:ascii="Times New Roman" w:hAnsi="Times New Roman" w:cs="Times New Roman"/>
+          <w:sz w:val="24"/>
+          <w:szCs w:val="24"/>
+        </w:rPr>
+        <w:t xml:space="preserve"> (recursive</w:t>
+      </w:r>
+      <w:r>
+        <w:rPr>
+          <w:rFonts w:ascii="Times New Roman" w:hAnsi="Times New Roman" w:cs="Times New Roman"/>
+          <w:sz w:val="24"/>
+          <w:szCs w:val="24"/>
+        </w:rPr>
+        <w:t>, etc…)</w:t>
+      </w:r>
+    </w:p>
+    <w:p>
+      <w:pPr>
+        <w:spacing w:after="0" w:line="360" w:lineRule="auto"/>
+        <w:rPr>
+          <w:rFonts w:ascii="Times New Roman" w:hAnsi="Times New Roman" w:cs="Times New Roman"/>
+          <w:sz w:val="24"/>
+          <w:szCs w:val="24"/>
+        </w:rPr>
+      </w:pPr>
       <w:bookmarkStart w:id="0" w:name="_GoBack"/>
       <w:bookmarkEnd w:id="0"/>
-    </w:p>
-    <w:p>
-      <w:pPr>
-        <w:spacing w:after="0" w:line="360" w:lineRule="auto"/>
-        <w:rPr>
-          <w:rFonts w:ascii="Times New Roman" w:hAnsi="Times New Roman" w:cs="Times New Roman"/>
-          <w:sz w:val="24"/>
-          <w:szCs w:val="24"/>
-        </w:rPr>
-      </w:pPr>
-      <w:proofErr w:type="spellStart"/>
-      <w:r>
-        <w:rPr>
-          <w:rFonts w:ascii="Times New Roman" w:hAnsi="Times New Roman" w:cs="Times New Roman"/>
-          <w:b/>
-          <w:sz w:val="24"/>
-          <w:szCs w:val="24"/>
-        </w:rPr>
-        <w:t>Mv</w:t>
-      </w:r>
-      <w:proofErr w:type="spellEnd"/>
-      <w:r>
-        <w:rPr>
-          <w:rFonts w:ascii="Times New Roman" w:hAnsi="Times New Roman" w:cs="Times New Roman"/>
-          <w:b/>
-          <w:sz w:val="24"/>
-          <w:szCs w:val="24"/>
-        </w:rPr>
-        <w:t xml:space="preserve"> “</w:t>
-      </w:r>
-      <w:proofErr w:type="spellStart"/>
-      <w:r>
-        <w:rPr>
-          <w:rFonts w:ascii="Times New Roman" w:hAnsi="Times New Roman" w:cs="Times New Roman"/>
-          <w:b/>
-          <w:sz w:val="24"/>
-          <w:szCs w:val="24"/>
-        </w:rPr>
-        <w:t>current_name</w:t>
-      </w:r>
-      <w:proofErr w:type="spellEnd"/>
-      <w:r>
-        <w:rPr>
-          <w:rFonts w:ascii="Times New Roman" w:hAnsi="Times New Roman" w:cs="Times New Roman"/>
-          <w:b/>
-          <w:sz w:val="24"/>
-          <w:szCs w:val="24"/>
-        </w:rPr>
-        <w:t xml:space="preserve"> </w:t>
-      </w:r>
-      <w:proofErr w:type="spellStart"/>
-      <w:r>
-        <w:rPr>
-          <w:rFonts w:ascii="Times New Roman" w:hAnsi="Times New Roman" w:cs="Times New Roman"/>
-          <w:b/>
-          <w:sz w:val="24"/>
-          <w:szCs w:val="24"/>
-        </w:rPr>
-        <w:t>new_</w:t>
-      </w:r>
-      <w:r>
-        <w:rPr>
-          <w:rFonts w:ascii="Times New Roman" w:hAnsi="Times New Roman" w:cs="Times New Roman"/>
-          <w:b/>
-          <w:sz w:val="24"/>
-          <w:szCs w:val="24"/>
-        </w:rPr>
-        <w:t>name</w:t>
-      </w:r>
-      <w:proofErr w:type="spellEnd"/>
-      <w:r>
-        <w:rPr>
-          <w:rFonts w:ascii="Times New Roman" w:hAnsi="Times New Roman" w:cs="Times New Roman"/>
-          <w:b/>
-          <w:sz w:val="24"/>
-          <w:szCs w:val="24"/>
-        </w:rPr>
-        <w:t>”</w:t>
-      </w:r>
-      <w:r>
-        <w:rPr>
-          <w:rFonts w:ascii="Times New Roman" w:hAnsi="Times New Roman" w:cs="Times New Roman"/>
-          <w:sz w:val="24"/>
-          <w:szCs w:val="24"/>
-        </w:rPr>
-        <w:t>: rename file or directory</w:t>
-      </w:r>
-    </w:p>
-    <w:p>
-      <w:pPr>
-        <w:spacing w:after="0" w:line="360" w:lineRule="auto"/>
-        <w:rPr>
-          <w:rFonts w:ascii="Times New Roman" w:hAnsi="Times New Roman" w:cs="Times New Roman"/>
-          <w:sz w:val="24"/>
-          <w:szCs w:val="24"/>
-        </w:rPr>
-      </w:pPr>
-      <w:proofErr w:type="spellStart"/>
-      <w:r>
-        <w:rPr>
-          <w:rFonts w:ascii="Times New Roman" w:hAnsi="Times New Roman" w:cs="Times New Roman"/>
-          <w:b/>
-          <w:sz w:val="24"/>
-          <w:szCs w:val="24"/>
-        </w:rPr>
-        <w:t>Rm</w:t>
-      </w:r>
-      <w:proofErr w:type="spellEnd"/>
-      <w:r>
-        <w:rPr>
-          <w:rFonts w:ascii="Times New Roman" w:hAnsi="Times New Roman" w:cs="Times New Roman"/>
-          <w:b/>
-          <w:sz w:val="24"/>
-          <w:szCs w:val="24"/>
-        </w:rPr>
-        <w:t xml:space="preserve"> “file name”: </w:t>
-      </w:r>
-      <w:r>
-        <w:rPr>
-          <w:rFonts w:ascii="Times New Roman" w:hAnsi="Times New Roman" w:cs="Times New Roman"/>
-          <w:sz w:val="24"/>
-          <w:szCs w:val="24"/>
-        </w:rPr>
-        <w:t>remove the file</w:t>
-      </w:r>
-    </w:p>
-    <w:p>
-      <w:pPr>
-        <w:spacing w:after="0" w:line="360" w:lineRule="auto"/>
-        <w:rPr>
-          <w:rFonts w:ascii="Times New Roman" w:hAnsi="Times New Roman" w:cs="Times New Roman"/>
-          <w:sz w:val="24"/>
-          <w:szCs w:val="24"/>
-        </w:rPr>
-      </w:pPr>
-      <w:proofErr w:type="spellStart"/>
-      <w:r>
-        <w:rPr>
-          <w:rFonts w:ascii="Times New Roman" w:hAnsi="Times New Roman" w:cs="Times New Roman"/>
-          <w:b/>
-          <w:sz w:val="24"/>
-          <w:szCs w:val="24"/>
-        </w:rPr>
-        <w:t>Ls</w:t>
-      </w:r>
-      <w:proofErr w:type="spellEnd"/>
-      <w:r>
-        <w:rPr>
-          <w:rFonts w:ascii="Times New Roman" w:hAnsi="Times New Roman" w:cs="Times New Roman"/>
-          <w:b/>
-          <w:sz w:val="24"/>
-          <w:szCs w:val="24"/>
-        </w:rPr>
-        <w:t>:</w:t>
-      </w:r>
-      <w:r>
-        <w:rPr>
-          <w:rFonts w:ascii="Times New Roman" w:hAnsi="Times New Roman" w:cs="Times New Roman"/>
-          <w:sz w:val="24"/>
-          <w:szCs w:val="24"/>
-        </w:rPr>
-        <w:t xml:space="preserve"> will show the list of file in the directory</w:t>
-      </w:r>
-    </w:p>
-    <w:p>
-      <w:pPr>
-        <w:spacing w:after="0" w:line="360" w:lineRule="auto"/>
-        <w:rPr>
-          <w:rFonts w:ascii="Times New Roman" w:hAnsi="Times New Roman" w:cs="Times New Roman"/>
-          <w:sz w:val="24"/>
-          <w:szCs w:val="24"/>
-        </w:rPr>
-      </w:pPr>
-      <w:proofErr w:type="spellStart"/>
-      <w:r>
-        <w:rPr>
-          <w:rFonts w:ascii="Times New Roman" w:hAnsi="Times New Roman" w:cs="Times New Roman"/>
-          <w:b/>
-          <w:sz w:val="24"/>
-          <w:szCs w:val="24"/>
-        </w:rPr>
-        <w:t>Ls</w:t>
-      </w:r>
-      <w:proofErr w:type="spellEnd"/>
-      <w:r>
-        <w:rPr>
-          <w:rFonts w:ascii="Times New Roman" w:hAnsi="Times New Roman" w:cs="Times New Roman"/>
-          <w:b/>
-          <w:sz w:val="24"/>
-          <w:szCs w:val="24"/>
-        </w:rPr>
-        <w:t xml:space="preserve"> –a</w:t>
-      </w:r>
-      <w:r>
-        <w:rPr>
-          <w:rFonts w:ascii="Times New Roman" w:hAnsi="Times New Roman" w:cs="Times New Roman"/>
-          <w:b/>
-          <w:sz w:val="24"/>
-          <w:szCs w:val="24"/>
-        </w:rPr>
-        <w:t>:</w:t>
-      </w:r>
-      <w:r>
-        <w:rPr>
-          <w:rFonts w:ascii="Times New Roman" w:hAnsi="Times New Roman" w:cs="Times New Roman"/>
-          <w:sz w:val="24"/>
-          <w:szCs w:val="24"/>
-        </w:rPr>
-        <w:t xml:space="preserve"> will display all the file </w:t>
-      </w:r>
-      <w:proofErr w:type="gramStart"/>
-      <w:r>
-        <w:rPr>
-          <w:rFonts w:ascii="Times New Roman" w:hAnsi="Times New Roman" w:cs="Times New Roman"/>
-          <w:sz w:val="24"/>
-          <w:szCs w:val="24"/>
-        </w:rPr>
-        <w:t>including  the</w:t>
-      </w:r>
-      <w:proofErr w:type="gramEnd"/>
-      <w:r>
-        <w:rPr>
-          <w:rFonts w:ascii="Times New Roman" w:hAnsi="Times New Roman" w:cs="Times New Roman"/>
-          <w:sz w:val="24"/>
-          <w:szCs w:val="24"/>
-        </w:rPr>
-        <w:t xml:space="preserve"> hidden one. Hidden usually starts with a “.”</w:t>
-      </w:r>
-    </w:p>
-    <w:p>
-      <w:pPr>
-        <w:spacing w:after="0" w:line="360" w:lineRule="auto"/>
-        <w:rPr>
-          <w:rFonts w:ascii="Times New Roman" w:hAnsi="Times New Roman" w:cs="Times New Roman"/>
-          <w:sz w:val="24"/>
-          <w:szCs w:val="24"/>
-        </w:rPr>
-      </w:pPr>
-      <w:r>
-        <w:rPr>
-          <w:rFonts w:ascii="Times New Roman" w:hAnsi="Times New Roman" w:cs="Times New Roman"/>
-          <w:b/>
-          <w:sz w:val="24"/>
-          <w:szCs w:val="24"/>
-        </w:rPr>
-        <w:t>Cat “file name”:</w:t>
-      </w:r>
-      <w:r>
-        <w:rPr>
-          <w:rFonts w:ascii="Times New Roman" w:hAnsi="Times New Roman" w:cs="Times New Roman"/>
-          <w:sz w:val="24"/>
-          <w:szCs w:val="24"/>
-        </w:rPr>
-        <w:t xml:space="preserve"> open/access the file name</w:t>
-      </w:r>
-    </w:p>
-    <w:p>
-      <w:pPr>
-        <w:spacing w:after="0" w:line="360" w:lineRule="auto"/>
-        <w:rPr>
-          <w:rFonts w:ascii="Times New Roman" w:hAnsi="Times New Roman" w:cs="Times New Roman"/>
-          <w:sz w:val="24"/>
-          <w:szCs w:val="24"/>
-        </w:rPr>
-      </w:pPr>
-      <w:proofErr w:type="spellStart"/>
-      <w:r>
-        <w:rPr>
-          <w:rFonts w:ascii="Times New Roman" w:hAnsi="Times New Roman" w:cs="Times New Roman"/>
-          <w:b/>
-          <w:sz w:val="24"/>
-          <w:szCs w:val="24"/>
-        </w:rPr>
-        <w:t>Cp</w:t>
-      </w:r>
-      <w:proofErr w:type="spellEnd"/>
-      <w:r>
-        <w:rPr>
-          <w:rFonts w:ascii="Times New Roman" w:hAnsi="Times New Roman" w:cs="Times New Roman"/>
-          <w:b/>
-          <w:sz w:val="24"/>
-          <w:szCs w:val="24"/>
-        </w:rPr>
-        <w:t>:</w:t>
-      </w:r>
-      <w:r>
-        <w:rPr>
-          <w:rFonts w:ascii="Times New Roman" w:hAnsi="Times New Roman" w:cs="Times New Roman"/>
-          <w:sz w:val="24"/>
-          <w:szCs w:val="24"/>
-        </w:rPr>
-        <w:t xml:space="preserve"> copy a file into a different folder</w:t>
-      </w:r>
-      <w:r>
-        <w:rPr>
-          <w:rFonts w:ascii="Times New Roman" w:hAnsi="Times New Roman" w:cs="Times New Roman"/>
-          <w:sz w:val="24"/>
-          <w:szCs w:val="24"/>
-        </w:rPr>
-        <w:t>, the</w:t>
-      </w:r>
-      <w:r>
-        <w:rPr>
-          <w:rFonts w:ascii="Times New Roman" w:hAnsi="Times New Roman" w:cs="Times New Roman"/>
-          <w:sz w:val="24"/>
-          <w:szCs w:val="24"/>
-        </w:rPr>
-        <w:t xml:space="preserve"> new folder written after a space</w:t>
-      </w:r>
-    </w:p>
-    <w:p>
-      <w:pPr>
-        <w:spacing w:after="0" w:line="360" w:lineRule="auto"/>
-        <w:rPr>
-          <w:rFonts w:ascii="Times New Roman" w:hAnsi="Times New Roman" w:cs="Times New Roman"/>
-          <w:sz w:val="24"/>
-          <w:szCs w:val="24"/>
-        </w:rPr>
-      </w:pPr>
-      <w:r>
-        <w:rPr>
-          <w:rFonts w:ascii="Times New Roman" w:hAnsi="Times New Roman" w:cs="Times New Roman"/>
-          <w:sz w:val="24"/>
-          <w:szCs w:val="24"/>
-        </w:rPr>
-        <w:t>Full path has to be written</w:t>
-      </w:r>
-    </w:p>
-    <w:p>
-      <w:pPr>
-        <w:spacing w:after="0" w:line="360" w:lineRule="auto"/>
-        <w:rPr>
-          <w:rFonts w:ascii="Times New Roman" w:hAnsi="Times New Roman" w:cs="Times New Roman"/>
-          <w:sz w:val="24"/>
-          <w:szCs w:val="24"/>
-        </w:rPr>
-      </w:pPr>
-      <w:proofErr w:type="spellStart"/>
-      <w:r>
-        <w:rPr>
-          <w:rFonts w:ascii="Times New Roman" w:hAnsi="Times New Roman" w:cs="Times New Roman"/>
-          <w:sz w:val="24"/>
-          <w:szCs w:val="24"/>
-        </w:rPr>
-        <w:t>Cp</w:t>
-      </w:r>
-      <w:proofErr w:type="spellEnd"/>
-      <w:r>
-        <w:rPr>
-          <w:rFonts w:ascii="Times New Roman" w:hAnsi="Times New Roman" w:cs="Times New Roman"/>
-          <w:sz w:val="24"/>
-          <w:szCs w:val="24"/>
-        </w:rPr>
-        <w:t xml:space="preserve"> must be followed by the option </w:t>
-      </w:r>
-      <w:proofErr w:type="gramStart"/>
-      <w:r>
-        <w:rPr>
-          <w:rFonts w:ascii="Times New Roman" w:hAnsi="Times New Roman" w:cs="Times New Roman"/>
-          <w:sz w:val="24"/>
-          <w:szCs w:val="24"/>
-        </w:rPr>
-        <w:t>needed  (</w:t>
-      </w:r>
-      <w:proofErr w:type="gramEnd"/>
-      <w:r>
-        <w:rPr>
-          <w:rFonts w:ascii="Times New Roman" w:hAnsi="Times New Roman" w:cs="Times New Roman"/>
-          <w:sz w:val="24"/>
-          <w:szCs w:val="24"/>
-        </w:rPr>
-        <w:t>-a, -r, etc…)</w:t>
-      </w:r>
     </w:p>
     <w:p>
       <w:pPr>

</xml_diff>